<commit_message>
time:2015.12.19 tag:v1.0.5 fix:   none other:   none relase version:v1.0.5
</commit_message>
<xml_diff>
--- a/doc/2015.11-2015.12_GRE_参考材料.docx
+++ b/doc/2015.11-2015.12_GRE_参考材料.docx
@@ -3,11 +3,6 @@
 <w:document xmlns:ve="http://schemas.openxmlformats.org/markup-compatibility/2006" xmlns:o="urn:schemas-microsoft-com:office:office" xmlns:r="http://schemas.openxmlformats.org/officeDocument/2006/relationships" xmlns:m="http://schemas.openxmlformats.org/officeDocument/2006/math" xmlns:v="urn:schemas-microsoft-com:vml" xmlns:wp="http://schemas.openxmlformats.org/drawingml/2006/wordprocessingDrawing" xmlns:w10="urn:schemas-microsoft-com:office:word" xmlns:w="http://schemas.openxmlformats.org/wordprocessingml/2006/main" xmlns:wne="http://schemas.microsoft.com/office/word/2006/wordml">
   <w:body>
     <w:p>
-      <w:pPr>
-        <w:rPr>
-          <w:rFonts w:hint="eastAsia"/>
-        </w:rPr>
-      </w:pPr>
       <w:r>
         <w:rPr>
           <w:rFonts w:hint="eastAsia"/>
@@ -22,11 +17,6 @@
       </w:r>
     </w:p>
     <w:p>
-      <w:pPr>
-        <w:rPr>
-          <w:rFonts w:hint="eastAsia"/>
-        </w:rPr>
-      </w:pPr>
       <w:r>
         <w:rPr>
           <w:rFonts w:hint="eastAsia"/>
@@ -49,46 +39,18 @@
         <w:t xml:space="preserve"> 2015.12</w:t>
       </w:r>
     </w:p>
+    <w:p/>
     <w:p>
-      <w:pPr>
-        <w:rPr>
-          <w:rFonts w:hint="eastAsia"/>
-        </w:rPr>
-      </w:pPr>
+      <w:r>
+        <w:rPr>
+          <w:rFonts w:hint="eastAsia"/>
+        </w:rPr>
+        <w:t>背景：参考材料；</w:t>
+      </w:r>
     </w:p>
+    <w:p/>
+    <w:p/>
     <w:p>
-      <w:pPr>
-        <w:rPr>
-          <w:rFonts w:hint="eastAsia"/>
-        </w:rPr>
-      </w:pPr>
-      <w:r>
-        <w:rPr>
-          <w:rFonts w:hint="eastAsia"/>
-        </w:rPr>
-        <w:t>背景：参考材料；</w:t>
-      </w:r>
-    </w:p>
-    <w:p>
-      <w:pPr>
-        <w:rPr>
-          <w:rFonts w:hint="eastAsia"/>
-        </w:rPr>
-      </w:pPr>
-    </w:p>
-    <w:p>
-      <w:pPr>
-        <w:rPr>
-          <w:rFonts w:hint="eastAsia"/>
-        </w:rPr>
-      </w:pPr>
-    </w:p>
-    <w:p>
-      <w:pPr>
-        <w:rPr>
-          <w:rFonts w:hint="eastAsia"/>
-        </w:rPr>
-      </w:pPr>
       <w:r>
         <w:rPr>
           <w:rFonts w:hint="eastAsia"/>
@@ -104,9 +66,6 @@
           <w:numId w:val="1"/>
         </w:numPr>
         <w:ind w:firstLineChars="0"/>
-        <w:rPr>
-          <w:rFonts w:hint="eastAsia"/>
-        </w:rPr>
       </w:pPr>
       <w:r>
         <w:rPr>
@@ -134,16 +93,6 @@
           <w:t>https://tools.ietf.org/html/rfc1701</w:t>
         </w:r>
       </w:hyperlink>
-    </w:p>
-    <w:p>
-      <w:pPr>
-        <w:pStyle w:val="a5"/>
-        <w:numPr>
-          <w:ilvl w:val="0"/>
-          <w:numId w:val="1"/>
-        </w:numPr>
-        <w:ind w:firstLineChars="0"/>
-      </w:pPr>
     </w:p>
     <w:sectPr>
       <w:pgSz w:w="11906" w:h="16838"/>

</xml_diff>